<commit_message>
Commit de Mario: Plan de Proyecto.- Visión general
</commit_message>
<xml_diff>
--- a/AISPP010200317.docx
+++ b/AISPP010200317.docx
@@ -55,6 +55,26 @@
       <w:r>
         <w:t>Visión general del proyecto</w:t>
       </w:r>
+      <w:bookmarkStart w:id="0" w:name="_GoBack"/>
+      <w:bookmarkEnd w:id="0"/>
+    </w:p>
+    <w:p>
+      <w:r>
+        <w:rPr>
+          <w:rFonts w:ascii="Times New Roman" w:hAnsi="Times New Roman" w:cs="Times New Roman"/>
+          <w:sz w:val="24"/>
+          <w:szCs w:val="24"/>
+        </w:rPr>
+        <w:t>El objetivo del proyecto es mejorar una agenda telefónica ya existente para que esta cuente con una interfaz con la imagen corporativa de la universidad</w:t>
+      </w:r>
+      <w:r>
+        <w:rPr>
+          <w:rFonts w:ascii="Times New Roman" w:hAnsi="Times New Roman" w:cs="Times New Roman"/>
+          <w:sz w:val="24"/>
+          <w:szCs w:val="24"/>
+        </w:rPr>
+        <w:t>…</w:t>
+      </w:r>
     </w:p>
     <w:p>
       <w:pPr>
@@ -68,10 +88,7 @@
         <w:t>Productos finales</w:t>
       </w:r>
     </w:p>
-    <w:p>
-      <w:bookmarkStart w:id="0" w:name="_GoBack"/>
-      <w:bookmarkEnd w:id="0"/>
-    </w:p>
+    <w:p/>
     <w:sectPr>
       <w:pgSz w:w="11906" w:h="16838"/>
       <w:pgMar w:top="1417" w:right="1701" w:bottom="1417" w:left="1701" w:header="708" w:footer="708" w:gutter="0"/>
@@ -656,7 +673,7 @@
     <w:lsdException w:name="Table Web 2" w:semiHidden="1" w:unhideWhenUsed="1"/>
     <w:lsdException w:name="Table Web 3" w:semiHidden="1" w:unhideWhenUsed="1"/>
     <w:lsdException w:name="Balloon Text" w:semiHidden="1" w:unhideWhenUsed="1"/>
-    <w:lsdException w:name="Table Grid" w:semiHidden="1" w:uiPriority="59" w:unhideWhenUsed="1"/>
+    <w:lsdException w:name="Table Grid" w:uiPriority="59"/>
     <w:lsdException w:name="Table Theme" w:semiHidden="1" w:unhideWhenUsed="1"/>
     <w:lsdException w:name="Placeholder Text" w:semiHidden="1"/>
     <w:lsdException w:name="No Spacing" w:uiPriority="1" w:qFormat="1"/>
@@ -1370,7 +1387,7 @@
 </file>
 
 <file path=customXml/itemProps1.xml><?xml version="1.0" encoding="utf-8"?>
-<ds:datastoreItem xmlns:ds="http://schemas.openxmlformats.org/officeDocument/2006/customXml" ds:itemID="{EDA697B0-1772-438B-84AD-50B913D3DD42}">
+<ds:datastoreItem xmlns:ds="http://schemas.openxmlformats.org/officeDocument/2006/customXml" ds:itemID="{1D8E87C7-13BC-485B-88E4-74566B76CEDE}">
   <ds:schemaRefs>
     <ds:schemaRef ds:uri="http://schemas.openxmlformats.org/officeDocument/2006/bibliography"/>
   </ds:schemaRefs>

</xml_diff>

<commit_message>
Commit Inés: Plan de Proyecto.- Productos Finales
</commit_message>
<xml_diff>
--- a/AISPP010200317.docx
+++ b/AISPP010200317.docx
@@ -55,37 +55,29 @@
       <w:r>
         <w:t>Visión general del proyecto</w:t>
       </w:r>
+    </w:p>
+    <w:p>
+      <w:pPr>
+        <w:pStyle w:val="Prrafodelista"/>
+        <w:numPr>
+          <w:ilvl w:val="0"/>
+          <w:numId w:val="4"/>
+        </w:numPr>
+      </w:pPr>
+      <w:r>
+        <w:t>Productos finales</w:t>
+      </w:r>
+    </w:p>
+    <w:p>
       <w:bookmarkStart w:id="0" w:name="_GoBack"/>
       <w:bookmarkEnd w:id="0"/>
-    </w:p>
-    <w:p>
       <w:r>
         <w:rPr>
           <w:rFonts w:ascii="Times New Roman" w:hAnsi="Times New Roman" w:cs="Times New Roman"/>
           <w:sz w:val="24"/>
           <w:szCs w:val="24"/>
         </w:rPr>
-        <w:t>El objetivo del proyecto es mejorar una agenda telefónica ya existente para que esta cuente con una interfaz con la imagen corporativa de la universidad</w:t>
-      </w:r>
-      <w:r>
-        <w:rPr>
-          <w:rFonts w:ascii="Times New Roman" w:hAnsi="Times New Roman" w:cs="Times New Roman"/>
-          <w:sz w:val="24"/>
-          <w:szCs w:val="24"/>
-        </w:rPr>
-        <w:t>…</w:t>
-      </w:r>
-    </w:p>
-    <w:p>
-      <w:pPr>
-        <w:pStyle w:val="Prrafodelista"/>
-        <w:numPr>
-          <w:ilvl w:val="0"/>
-          <w:numId w:val="4"/>
-        </w:numPr>
-      </w:pPr>
-      <w:r>
-        <w:t>Productos finales</w:t>
+        <w:t>Para el cliente se desarrollará una nueva versión de la agenda telefónica…</w:t>
       </w:r>
     </w:p>
     <w:p/>
@@ -1387,7 +1379,7 @@
 </file>
 
 <file path=customXml/itemProps1.xml><?xml version="1.0" encoding="utf-8"?>
-<ds:datastoreItem xmlns:ds="http://schemas.openxmlformats.org/officeDocument/2006/customXml" ds:itemID="{1D8E87C7-13BC-485B-88E4-74566B76CEDE}">
+<ds:datastoreItem xmlns:ds="http://schemas.openxmlformats.org/officeDocument/2006/customXml" ds:itemID="{67E0A52E-D764-490A-A05E-B626ECBEED4B}">
   <ds:schemaRefs>
     <ds:schemaRef ds:uri="http://schemas.openxmlformats.org/officeDocument/2006/bibliography"/>
   </ds:schemaRefs>

</xml_diff>

<commit_message>
Commit Inés. Plan de Proyecto.- Productos Finales
</commit_message>
<xml_diff>
--- a/AISPP010200317.docx
+++ b/AISPP010200317.docx
@@ -55,8 +55,6 @@
       <w:r>
         <w:t>Visión general del proyecto</w:t>
       </w:r>
-      <w:bookmarkStart w:id="0" w:name="_GoBack"/>
-      <w:bookmarkEnd w:id="0"/>
     </w:p>
     <w:p>
       <w:r>
@@ -65,7 +63,44 @@
           <w:sz w:val="24"/>
           <w:szCs w:val="24"/>
         </w:rPr>
-        <w:t>El objetivo del proyecto es mejorar una agenda telefónica ya existente para que esta cuente con una interfaz con la imagen corporativa de la universidad</w:t>
+        <w:t>El objetivo del proyecto es mejorar una agenda telefónica ya existente para que esta cuente con una interfaz con la imagen corporativa de la universidad…</w:t>
+      </w:r>
+    </w:p>
+    <w:p>
+      <w:pPr>
+        <w:pStyle w:val="Prrafodelista"/>
+        <w:numPr>
+          <w:ilvl w:val="0"/>
+          <w:numId w:val="4"/>
+        </w:numPr>
+      </w:pPr>
+      <w:r>
+        <w:t>Productos finales</w:t>
+      </w:r>
+    </w:p>
+    <w:p>
+      <w:pPr>
+        <w:rPr>
+          <w:rFonts w:ascii="Times New Roman" w:hAnsi="Times New Roman" w:cs="Times New Roman"/>
+          <w:sz w:val="24"/>
+          <w:szCs w:val="24"/>
+        </w:rPr>
+      </w:pPr>
+      <w:r>
+        <w:rPr>
+          <w:rFonts w:ascii="Times New Roman" w:hAnsi="Times New Roman" w:cs="Times New Roman"/>
+          <w:sz w:val="24"/>
+          <w:szCs w:val="24"/>
+        </w:rPr>
+        <w:t>Para el cliente se desarrollará una nueva versi</w:t>
+      </w:r>
+      <w:r>
+        <w:rPr>
+          <w:rFonts w:ascii="Times New Roman" w:hAnsi="Times New Roman" w:cs="Times New Roman"/>
+          <w:sz w:val="24"/>
+          <w:szCs w:val="24"/>
+        </w:rPr>
+        <w:t>ón de la agenda telefónica</w:t>
       </w:r>
       <w:r>
         <w:rPr>
@@ -77,18 +112,9 @@
       </w:r>
     </w:p>
     <w:p>
-      <w:pPr>
-        <w:pStyle w:val="Prrafodelista"/>
-        <w:numPr>
-          <w:ilvl w:val="0"/>
-          <w:numId w:val="4"/>
-        </w:numPr>
-      </w:pPr>
-      <w:r>
-        <w:t>Productos finales</w:t>
-      </w:r>
+      <w:bookmarkStart w:id="0" w:name="_GoBack"/>
+      <w:bookmarkEnd w:id="0"/>
     </w:p>
-    <w:p/>
     <w:sectPr>
       <w:pgSz w:w="11906" w:h="16838"/>
       <w:pgMar w:top="1417" w:right="1701" w:bottom="1417" w:left="1701" w:header="708" w:footer="708" w:gutter="0"/>
@@ -1387,7 +1413,7 @@
 </file>
 
 <file path=customXml/itemProps1.xml><?xml version="1.0" encoding="utf-8"?>
-<ds:datastoreItem xmlns:ds="http://schemas.openxmlformats.org/officeDocument/2006/customXml" ds:itemID="{1D8E87C7-13BC-485B-88E4-74566B76CEDE}">
+<ds:datastoreItem xmlns:ds="http://schemas.openxmlformats.org/officeDocument/2006/customXml" ds:itemID="{9DCAF745-062F-4D1B-B1B8-C823B626F89C}">
   <ds:schemaRefs>
     <ds:schemaRef ds:uri="http://schemas.openxmlformats.org/officeDocument/2006/bibliography"/>
   </ds:schemaRefs>

</xml_diff>